<commit_message>
[Project skeleton] Add some research files
</commit_message>
<xml_diff>
--- a/Document/Initial/OMCS.docx
+++ b/Document/Initial/OMCS.docx
@@ -13,8 +13,14 @@
     <w:p>
       <w:pPr>
         <w:pStyle w:val="Heading1"/>
-      </w:pPr>
-      <w:r>
+        <w:rPr>
+          <w:b w:val="0"/>
+        </w:rPr>
+      </w:pPr>
+      <w:r>
+        <w:rPr>
+          <w:b w:val="0"/>
+        </w:rPr>
         <w:t>Abstract idea:</w:t>
       </w:r>
     </w:p>
@@ -111,8 +117,14 @@
     <w:p>
       <w:pPr>
         <w:pStyle w:val="Heading1"/>
-      </w:pPr>
-      <w:r>
+        <w:rPr>
+          <w:b w:val="0"/>
+        </w:rPr>
+      </w:pPr>
+      <w:r>
+        <w:rPr>
+          <w:b w:val="0"/>
+        </w:rPr>
         <w:t>Suggest feature:</w:t>
       </w:r>
     </w:p>
@@ -127,7 +139,13 @@
         <w:rPr>
           <w:rStyle w:val="Emphasis"/>
         </w:rPr>
-        <w:t>Multiple chatting with many users involved</w:t>
+        <w:t xml:space="preserve">Multiple chatting with many </w:t>
+      </w:r>
+      <w:r>
+        <w:rPr>
+          <w:rStyle w:val="Emphasis"/>
+        </w:rPr>
+        <w:t>doctor involved, support upload and view picture on chat log.</w:t>
       </w:r>
     </w:p>
     <w:p>
@@ -209,34 +227,75 @@
         <w:rPr>
           <w:rStyle w:val="Emphasis"/>
         </w:rPr>
-        <w:t>Let user made a survey before contact with doctor</w:t>
+        <w:t>User oriented content (patient often care about their d</w:t>
       </w:r>
       <w:r>
         <w:rPr>
           <w:rStyle w:val="Emphasis"/>
         </w:rPr>
-        <w:t xml:space="preserve"> to save time</w:t>
+        <w:t>iseases, their favorite doctors) by using recommender system</w:t>
+      </w:r>
+    </w:p>
+    <w:p>
+      <w:pPr>
+        <w:pStyle w:val="Heading1"/>
+        <w:rPr>
+          <w:rStyle w:val="Emphasis"/>
+          <w:b w:val="0"/>
+          <w:i w:val="0"/>
+        </w:rPr>
+      </w:pPr>
+      <w:r>
+        <w:rPr>
+          <w:rStyle w:val="Emphasis"/>
+          <w:b w:val="0"/>
+          <w:i w:val="0"/>
+        </w:rPr>
+        <w:t>Consider feature:</w:t>
+      </w:r>
+    </w:p>
+    <w:p>
+      <w:pPr>
+        <w:rPr>
+          <w:i/>
+        </w:rPr>
+      </w:pPr>
+      <w:r>
+        <w:tab/>
+      </w:r>
+      <w:r>
+        <w:rPr>
+          <w:i/>
+        </w:rPr>
+        <w:t>Each user have ability to post notes to share knowledge about health, experience with diseases</w:t>
       </w:r>
     </w:p>
     <w:p>
       <w:pPr>
         <w:ind w:left="720"/>
         <w:rPr>
+          <w:i/>
+          <w:iCs/>
+        </w:rPr>
+      </w:pPr>
+      <w:r>
+        <w:rPr>
           <w:rStyle w:val="Emphasis"/>
         </w:rPr>
-      </w:pPr>
-      <w:r>
-        <w:rPr>
-          <w:rStyle w:val="Emphasis"/>
-        </w:rPr>
-        <w:t>User oriented content (patient often care about their diseases, their favorite doctors)</w:t>
+        <w:t>Let user made a survey before contact with doctor to save time</w:t>
       </w:r>
     </w:p>
     <w:p>
       <w:pPr>
         <w:pStyle w:val="Heading1"/>
-      </w:pPr>
-      <w:r>
+        <w:rPr>
+          <w:b w:val="0"/>
+        </w:rPr>
+      </w:pPr>
+      <w:r>
+        <w:rPr>
+          <w:b w:val="0"/>
+        </w:rPr>
         <w:t>Similar Systems:</w:t>
       </w:r>
     </w:p>
@@ -262,32 +321,12 @@
         <w:t>Q&amp;A about medical</w:t>
       </w:r>
       <w:r>
-        <w:t xml:space="preserve"> information by sending email to Dr. </w:t>
-      </w:r>
-      <w:proofErr w:type="spellStart"/>
-      <w:r>
-        <w:t>Phan</w:t>
-      </w:r>
-      <w:proofErr w:type="spellEnd"/>
-      <w:r>
-        <w:t xml:space="preserve"> </w:t>
-      </w:r>
-      <w:proofErr w:type="spellStart"/>
-      <w:r>
-        <w:t>Xuân</w:t>
-      </w:r>
-      <w:proofErr w:type="spellEnd"/>
-      <w:r>
-        <w:t xml:space="preserve"> </w:t>
-      </w:r>
-      <w:proofErr w:type="spellStart"/>
-      <w:r>
-        <w:t>Trung</w:t>
-      </w:r>
-      <w:proofErr w:type="spellEnd"/>
-    </w:p>
-    <w:p>
-      <w:r>
+        <w:t xml:space="preserve"> information by sending email to Dr. Phan Xuân Trung</w:t>
+      </w:r>
+    </w:p>
+    <w:p>
+      <w:r>
+        <w:lastRenderedPageBreak/>
         <w:tab/>
       </w:r>
       <w:hyperlink r:id="rId8" w:history="1">
@@ -323,7 +362,6 @@
     </w:p>
     <w:p>
       <w:r>
-        <w:lastRenderedPageBreak/>
         <w:tab/>
       </w:r>
       <w:r>
@@ -404,8 +442,14 @@
     <w:p>
       <w:pPr>
         <w:pStyle w:val="Heading1"/>
-      </w:pPr>
-      <w:r>
+        <w:rPr>
+          <w:b w:val="0"/>
+        </w:rPr>
+      </w:pPr>
+      <w:r>
+        <w:rPr>
+          <w:b w:val="0"/>
+        </w:rPr>
         <w:t>Difficulty:</w:t>
       </w:r>
     </w:p>
@@ -414,67 +458,365 @@
         <w:tab/>
         <w:t xml:space="preserve">Domain knowledge (medical issues, management </w:t>
       </w:r>
-      <w:proofErr w:type="spellStart"/>
-      <w:r>
-        <w:t>paraclini</w:t>
-      </w:r>
+      <w:r>
+        <w:t>paraclinical</w:t>
+      </w:r>
+      <w:r>
+        <w:t xml:space="preserve"> (cận lâm sàng) </w:t>
+      </w:r>
+      <w:r>
+        <w:t>medical records</w:t>
+      </w:r>
+      <w:r>
+        <w:t>)</w:t>
+      </w:r>
+    </w:p>
+    <w:p>
+      <w:pPr>
+        <w:pStyle w:val="Heading1"/>
+        <w:rPr>
+          <w:b w:val="0"/>
+        </w:rPr>
+      </w:pPr>
+      <w:r>
+        <w:rPr>
+          <w:b w:val="0"/>
+        </w:rPr>
+        <w:t>Technology:</w:t>
+      </w:r>
+    </w:p>
+    <w:p>
+      <w:pPr>
+        <w:pStyle w:val="Heading4"/>
+        <w:rPr>
+          <w:b w:val="0"/>
+        </w:rPr>
+      </w:pPr>
+      <w:r>
+        <w:rPr>
+          <w:b w:val="0"/>
+        </w:rPr>
+        <w:tab/>
+      </w:r>
+      <w:r>
+        <w:rPr>
+          <w:b w:val="0"/>
+        </w:rPr>
+        <w:t>.Net MVC 4</w:t>
+      </w:r>
+    </w:p>
+    <w:p>
+      <w:r>
+        <w:tab/>
+      </w:r>
+      <w:r>
+        <w:tab/>
+        <w:t>Custom Authentication and Authorization</w:t>
+      </w:r>
+    </w:p>
+    <w:p>
+      <w:r>
+        <w:tab/>
+      </w:r>
+      <w:r>
+        <w:tab/>
+      </w:r>
+      <w:hyperlink r:id="rId13" w:history="1">
+        <w:r>
+          <w:rPr>
+            <w:rStyle w:val="Hyperlink"/>
+          </w:rPr>
+          <w:t>http://www.dotnet-tricks.com/Tutorial/mvc/G54G220114-Custom-Authentication-and-Authorization-in-ASP.NET-MVC.html</w:t>
+        </w:r>
+      </w:hyperlink>
       <w:bookmarkStart w:id="0" w:name="_GoBack"/>
       <w:bookmarkEnd w:id="0"/>
-      <w:r>
-        <w:t>cal</w:t>
-      </w:r>
-      <w:proofErr w:type="spellEnd"/>
-      <w:r>
-        <w:t xml:space="preserve"> </w:t>
-      </w:r>
-      <w:r>
-        <w:t>(</w:t>
-      </w:r>
-      <w:proofErr w:type="spellStart"/>
-      <w:r>
-        <w:t>cận</w:t>
-      </w:r>
-      <w:proofErr w:type="spellEnd"/>
-      <w:r>
-        <w:t xml:space="preserve"> </w:t>
-      </w:r>
-      <w:proofErr w:type="spellStart"/>
-      <w:r>
-        <w:t>lâm</w:t>
-      </w:r>
-      <w:proofErr w:type="spellEnd"/>
-      <w:r>
-        <w:t xml:space="preserve"> </w:t>
-      </w:r>
-      <w:proofErr w:type="spellStart"/>
-      <w:r>
-        <w:t>sàng</w:t>
-      </w:r>
-      <w:proofErr w:type="spellEnd"/>
-      <w:r>
-        <w:t xml:space="preserve">) </w:t>
-      </w:r>
-      <w:r>
-        <w:t>medical records</w:t>
-      </w:r>
-      <w:r>
-        <w:t>)</w:t>
-      </w:r>
+    </w:p>
+    <w:p>
+      <w:pPr>
+        <w:pStyle w:val="Heading4"/>
+        <w:rPr>
+          <w:b w:val="0"/>
+        </w:rPr>
+      </w:pPr>
+      <w:r>
+        <w:rPr>
+          <w:b w:val="0"/>
+        </w:rPr>
+        <w:tab/>
+      </w:r>
+      <w:r>
+        <w:rPr>
+          <w:b w:val="0"/>
+        </w:rPr>
+        <w:t>SignalR for chat  realtime</w:t>
+      </w:r>
+    </w:p>
+    <w:p>
+      <w:pPr>
+        <w:ind w:left="1440"/>
+      </w:pPr>
+      <w:r>
+        <w:t>ht</w:t>
+      </w:r>
+      <w:hyperlink r:id="rId14" w:history="1">
+        <w:r>
+          <w:rPr>
+            <w:rStyle w:val="Hyperlink"/>
+          </w:rPr>
+          <w:t>tp://www.codeproject.com/Articles/732190/Real-Time-Web-Solution-for-Chat-by-MV</w:t>
+        </w:r>
+      </w:hyperlink>
+      <w:r>
+        <w:t>C-SignalR-H</w:t>
+      </w:r>
+    </w:p>
+    <w:p>
+      <w:pPr>
+        <w:pStyle w:val="Heading4"/>
+        <w:rPr>
+          <w:b w:val="0"/>
+        </w:rPr>
+      </w:pPr>
+      <w:r>
+        <w:rPr>
+          <w:b w:val="0"/>
+        </w:rPr>
+        <w:tab/>
+        <w:t>WebRTC for video chat</w:t>
+      </w:r>
+    </w:p>
+    <w:p>
+      <w:r>
+        <w:tab/>
+      </w:r>
+      <w:r>
+        <w:tab/>
+      </w:r>
+      <w:hyperlink r:id="rId15" w:history="1">
+        <w:r>
+          <w:rPr>
+            <w:rStyle w:val="Hyperlink"/>
+          </w:rPr>
+          <w:t>https://github.com/mgiuliani/webrtc-demo</w:t>
+        </w:r>
+      </w:hyperlink>
+    </w:p>
+    <w:p>
+      <w:pPr>
+        <w:pStyle w:val="Heading4"/>
+        <w:rPr>
+          <w:b w:val="0"/>
+        </w:rPr>
+      </w:pPr>
+      <w:r>
+        <w:rPr>
+          <w:b w:val="0"/>
+        </w:rPr>
+        <w:tab/>
+        <w:t>Social Authentication for login using social account</w:t>
+      </w:r>
+    </w:p>
+    <w:p>
+      <w:r>
+        <w:tab/>
+      </w:r>
+      <w:r>
+        <w:tab/>
+      </w:r>
+      <w:hyperlink r:id="rId16" w:history="1">
+        <w:r>
+          <w:rPr>
+            <w:rStyle w:val="Hyperlink"/>
+          </w:rPr>
+          <w:t>http://dotnetopenauth.net/</w:t>
+        </w:r>
+      </w:hyperlink>
     </w:p>
     <w:p>
       <w:pPr>
         <w:pStyle w:val="Heading1"/>
-      </w:pPr>
-      <w:r>
-        <w:t>Technology:</w:t>
-      </w:r>
-    </w:p>
-    <w:p>
-      <w:r>
-        <w:tab/>
-        <w:t>Java or Grails</w:t>
-      </w:r>
-    </w:p>
+        <w:rPr>
+          <w:b w:val="0"/>
+        </w:rPr>
+      </w:pPr>
+      <w:r>
+        <w:rPr>
+          <w:b w:val="0"/>
+        </w:rPr>
+        <w:lastRenderedPageBreak/>
+        <w:t>Valuable reference:</w:t>
+      </w:r>
+    </w:p>
+    <w:p>
+      <w:pPr>
+        <w:pStyle w:val="Heading4"/>
+        <w:rPr>
+          <w:b w:val="0"/>
+        </w:rPr>
+      </w:pPr>
+      <w:r>
+        <w:rPr>
+          <w:b w:val="0"/>
+        </w:rPr>
+        <w:tab/>
+        <w:t>Material, dictionary in medical</w:t>
+      </w:r>
+    </w:p>
+    <w:p>
+      <w:pPr>
+        <w:ind w:left="720" w:firstLine="720"/>
+      </w:pPr>
+      <w:hyperlink r:id="rId17" w:history="1">
+        <w:r>
+          <w:rPr>
+            <w:rStyle w:val="Hyperlink"/>
+          </w:rPr>
+          <w:t>http://www.medisoft.com.vn/default.asp</w:t>
+        </w:r>
+      </w:hyperlink>
+    </w:p>
+    <w:p>
+      <w:pPr>
+        <w:pStyle w:val="Heading4"/>
+        <w:rPr>
+          <w:b w:val="0"/>
+        </w:rPr>
+      </w:pPr>
+      <w:r>
+        <w:rPr>
+          <w:b w:val="0"/>
+        </w:rPr>
+        <w:tab/>
+        <w:t>Machine learning from Coursera</w:t>
+      </w:r>
+    </w:p>
+    <w:p>
+      <w:r>
+        <w:tab/>
+      </w:r>
+      <w:r>
+        <w:tab/>
+      </w:r>
+      <w:hyperlink r:id="rId18" w:history="1">
+        <w:r>
+          <w:rPr>
+            <w:rStyle w:val="Hyperlink"/>
+          </w:rPr>
+          <w:t>https://class.coursera.org/ml-005</w:t>
+        </w:r>
+      </w:hyperlink>
+    </w:p>
+    <w:p>
+      <w:pPr>
+        <w:pStyle w:val="Heading4"/>
+        <w:ind w:firstLine="720"/>
+        <w:rPr>
+          <w:b w:val="0"/>
+        </w:rPr>
+      </w:pPr>
+      <w:r>
+        <w:rPr>
+          <w:b w:val="0"/>
+        </w:rPr>
+        <w:t>Recommender system</w:t>
+      </w:r>
+    </w:p>
+    <w:p>
+      <w:pPr>
+        <w:ind w:firstLine="720"/>
+      </w:pPr>
+      <w:r>
+        <w:tab/>
+      </w:r>
+      <w:hyperlink r:id="rId19" w:anchor="btnNext" w:history="1">
+        <w:r>
+          <w:rPr>
+            <w:rStyle w:val="Hyperlink"/>
+          </w:rPr>
+          <w:t>http://www.slideshare.net/blueace/how-to-build-a-recommender-system-presentation#btnNext</w:t>
+        </w:r>
+      </w:hyperlink>
+    </w:p>
+    <w:p/>
+    <w:p>
+      <w:r>
+        <w:t>Design</w:t>
+      </w:r>
+    </w:p>
+    <w:p>
+      <w:r>
+        <w:tab/>
+        <w:t>Based on template:</w:t>
+      </w:r>
+    </w:p>
+    <w:p>
+      <w:r>
+        <w:tab/>
+        <w:t>Homepage</w:t>
+      </w:r>
+    </w:p>
+    <w:p>
+      <w:r>
+        <w:tab/>
+      </w:r>
+      <w:r>
+        <w:tab/>
+      </w:r>
+      <w:hyperlink r:id="rId20" w:history="1">
+        <w:r>
+          <w:rPr>
+            <w:rStyle w:val="Hyperlink"/>
+          </w:rPr>
+          <w:t>http://www.bootply.com/render/62603</w:t>
+        </w:r>
+      </w:hyperlink>
+    </w:p>
+    <w:p>
+      <w:r>
+        <w:tab/>
+        <w:t>Admin</w:t>
+      </w:r>
+    </w:p>
+    <w:p>
+      <w:r>
+        <w:tab/>
+      </w:r>
+      <w:r>
+        <w:tab/>
+      </w:r>
+      <w:hyperlink r:id="rId21" w:history="1">
+        <w:r>
+          <w:rPr>
+            <w:rStyle w:val="Hyperlink"/>
+          </w:rPr>
+          <w:t>http://www.bootply.com/render/85850#</w:t>
+        </w:r>
+      </w:hyperlink>
+    </w:p>
+    <w:p>
+      <w:r>
+        <w:tab/>
+        <w:t>Front-end</w:t>
+      </w:r>
+    </w:p>
+    <w:p>
+      <w:r>
+        <w:tab/>
+      </w:r>
+      <w:r>
+        <w:tab/>
+      </w:r>
+      <w:hyperlink r:id="rId22" w:history="1">
+        <w:r>
+          <w:rPr>
+            <w:rStyle w:val="Hyperlink"/>
+          </w:rPr>
+          <w:t>http://bootstrapzero.com/bootstrap-template/flatly-theme</w:t>
+        </w:r>
+      </w:hyperlink>
+    </w:p>
+    <w:p/>
     <w:sectPr>
       <w:pgSz w:w="12240" w:h="15840"/>
       <w:pgMar w:top="1440" w:right="1440" w:bottom="1440" w:left="1440" w:header="720" w:footer="720" w:gutter="0"/>
@@ -692,6 +1034,52 @@
       <w:szCs w:val="26"/>
     </w:rPr>
   </w:style>
+  <w:style w:type="paragraph" w:styleId="Heading3">
+    <w:name w:val="heading 3"/>
+    <w:basedOn w:val="Normal"/>
+    <w:next w:val="Normal"/>
+    <w:link w:val="Heading3Char"/>
+    <w:uiPriority w:val="9"/>
+    <w:unhideWhenUsed/>
+    <w:qFormat/>
+    <w:rsid w:val="008E5964"/>
+    <w:pPr>
+      <w:keepNext/>
+      <w:keepLines/>
+      <w:spacing w:before="200" w:after="0"/>
+      <w:outlineLvl w:val="2"/>
+    </w:pPr>
+    <w:rPr>
+      <w:rFonts w:asciiTheme="majorHAnsi" w:eastAsiaTheme="majorEastAsia" w:hAnsiTheme="majorHAnsi" w:cstheme="majorBidi"/>
+      <w:b/>
+      <w:bCs/>
+      <w:color w:val="4F81BD" w:themeColor="accent1"/>
+    </w:rPr>
+  </w:style>
+  <w:style w:type="paragraph" w:styleId="Heading4">
+    <w:name w:val="heading 4"/>
+    <w:basedOn w:val="Normal"/>
+    <w:next w:val="Normal"/>
+    <w:link w:val="Heading4Char"/>
+    <w:uiPriority w:val="9"/>
+    <w:unhideWhenUsed/>
+    <w:qFormat/>
+    <w:rsid w:val="008E5964"/>
+    <w:pPr>
+      <w:keepNext/>
+      <w:keepLines/>
+      <w:spacing w:before="200" w:after="0"/>
+      <w:outlineLvl w:val="3"/>
+    </w:pPr>
+    <w:rPr>
+      <w:rFonts w:asciiTheme="majorHAnsi" w:eastAsiaTheme="majorEastAsia" w:hAnsiTheme="majorHAnsi" w:cstheme="majorBidi"/>
+      <w:b/>
+      <w:bCs/>
+      <w:i/>
+      <w:iCs/>
+      <w:color w:val="4F81BD" w:themeColor="accent1"/>
+    </w:rPr>
+  </w:style>
   <w:style w:type="character" w:default="1" w:styleId="DefaultParagraphFont">
     <w:name w:val="Default Paragraph Font"/>
     <w:uiPriority w:val="1"/>
@@ -868,6 +1256,34 @@
       <w:color w:val="4F81BD" w:themeColor="accent1"/>
       <w:sz w:val="26"/>
       <w:szCs w:val="26"/>
+    </w:rPr>
+  </w:style>
+  <w:style w:type="character" w:customStyle="1" w:styleId="Heading3Char">
+    <w:name w:val="Heading 3 Char"/>
+    <w:basedOn w:val="DefaultParagraphFont"/>
+    <w:link w:val="Heading3"/>
+    <w:uiPriority w:val="9"/>
+    <w:rsid w:val="008E5964"/>
+    <w:rPr>
+      <w:rFonts w:asciiTheme="majorHAnsi" w:eastAsiaTheme="majorEastAsia" w:hAnsiTheme="majorHAnsi" w:cstheme="majorBidi"/>
+      <w:b/>
+      <w:bCs/>
+      <w:color w:val="4F81BD" w:themeColor="accent1"/>
+    </w:rPr>
+  </w:style>
+  <w:style w:type="character" w:customStyle="1" w:styleId="Heading4Char">
+    <w:name w:val="Heading 4 Char"/>
+    <w:basedOn w:val="DefaultParagraphFont"/>
+    <w:link w:val="Heading4"/>
+    <w:uiPriority w:val="9"/>
+    <w:rsid w:val="008E5964"/>
+    <w:rPr>
+      <w:rFonts w:asciiTheme="majorHAnsi" w:eastAsiaTheme="majorEastAsia" w:hAnsiTheme="majorHAnsi" w:cstheme="majorBidi"/>
+      <w:b/>
+      <w:bCs/>
+      <w:i/>
+      <w:iCs/>
+      <w:color w:val="4F81BD" w:themeColor="accent1"/>
     </w:rPr>
   </w:style>
 </w:styles>
@@ -1080,6 +1496,52 @@
       <w:szCs w:val="26"/>
     </w:rPr>
   </w:style>
+  <w:style w:type="paragraph" w:styleId="Heading3">
+    <w:name w:val="heading 3"/>
+    <w:basedOn w:val="Normal"/>
+    <w:next w:val="Normal"/>
+    <w:link w:val="Heading3Char"/>
+    <w:uiPriority w:val="9"/>
+    <w:unhideWhenUsed/>
+    <w:qFormat/>
+    <w:rsid w:val="008E5964"/>
+    <w:pPr>
+      <w:keepNext/>
+      <w:keepLines/>
+      <w:spacing w:before="200" w:after="0"/>
+      <w:outlineLvl w:val="2"/>
+    </w:pPr>
+    <w:rPr>
+      <w:rFonts w:asciiTheme="majorHAnsi" w:eastAsiaTheme="majorEastAsia" w:hAnsiTheme="majorHAnsi" w:cstheme="majorBidi"/>
+      <w:b/>
+      <w:bCs/>
+      <w:color w:val="4F81BD" w:themeColor="accent1"/>
+    </w:rPr>
+  </w:style>
+  <w:style w:type="paragraph" w:styleId="Heading4">
+    <w:name w:val="heading 4"/>
+    <w:basedOn w:val="Normal"/>
+    <w:next w:val="Normal"/>
+    <w:link w:val="Heading4Char"/>
+    <w:uiPriority w:val="9"/>
+    <w:unhideWhenUsed/>
+    <w:qFormat/>
+    <w:rsid w:val="008E5964"/>
+    <w:pPr>
+      <w:keepNext/>
+      <w:keepLines/>
+      <w:spacing w:before="200" w:after="0"/>
+      <w:outlineLvl w:val="3"/>
+    </w:pPr>
+    <w:rPr>
+      <w:rFonts w:asciiTheme="majorHAnsi" w:eastAsiaTheme="majorEastAsia" w:hAnsiTheme="majorHAnsi" w:cstheme="majorBidi"/>
+      <w:b/>
+      <w:bCs/>
+      <w:i/>
+      <w:iCs/>
+      <w:color w:val="4F81BD" w:themeColor="accent1"/>
+    </w:rPr>
+  </w:style>
   <w:style w:type="character" w:default="1" w:styleId="DefaultParagraphFont">
     <w:name w:val="Default Paragraph Font"/>
     <w:uiPriority w:val="1"/>
@@ -1256,6 +1718,34 @@
       <w:color w:val="4F81BD" w:themeColor="accent1"/>
       <w:sz w:val="26"/>
       <w:szCs w:val="26"/>
+    </w:rPr>
+  </w:style>
+  <w:style w:type="character" w:customStyle="1" w:styleId="Heading3Char">
+    <w:name w:val="Heading 3 Char"/>
+    <w:basedOn w:val="DefaultParagraphFont"/>
+    <w:link w:val="Heading3"/>
+    <w:uiPriority w:val="9"/>
+    <w:rsid w:val="008E5964"/>
+    <w:rPr>
+      <w:rFonts w:asciiTheme="majorHAnsi" w:eastAsiaTheme="majorEastAsia" w:hAnsiTheme="majorHAnsi" w:cstheme="majorBidi"/>
+      <w:b/>
+      <w:bCs/>
+      <w:color w:val="4F81BD" w:themeColor="accent1"/>
+    </w:rPr>
+  </w:style>
+  <w:style w:type="character" w:customStyle="1" w:styleId="Heading4Char">
+    <w:name w:val="Heading 4 Char"/>
+    <w:basedOn w:val="DefaultParagraphFont"/>
+    <w:link w:val="Heading4"/>
+    <w:uiPriority w:val="9"/>
+    <w:rsid w:val="008E5964"/>
+    <w:rPr>
+      <w:rFonts w:asciiTheme="majorHAnsi" w:eastAsiaTheme="majorEastAsia" w:hAnsiTheme="majorHAnsi" w:cstheme="majorBidi"/>
+      <w:b/>
+      <w:bCs/>
+      <w:i/>
+      <w:iCs/>
+      <w:color w:val="4F81BD" w:themeColor="accent1"/>
     </w:rPr>
   </w:style>
 </w:styles>

</xml_diff>